<commit_message>
Minor code formatting and documentation changes
</commit_message>
<xml_diff>
--- a/manual.docx
+++ b/manual.docx
@@ -555,8 +555,6 @@
       </w:r>
       <w:r>
         <w:rPr>
-          <w:b/>
-          <w:bCs/>
           <w:color w:val="4070A0"/>
         </w:rPr>
         <w:br/>
@@ -571,20 +569,7 @@
         <w:rPr>
           <w:rStyle w:val="ErrorTok"/>
         </w:rPr>
-        <w:t>board:</w:t>
-      </w:r>
-      <w:r>
-        <w:rPr>
-          <w:rStyle w:val="NormalTok"/>
-        </w:rPr>
-        <w:t xml:space="preserve"> </w:t>
-      </w:r>
-      <w:r>
-        <w:rPr>
-          <w:rStyle w:val="DecValTok"/>
-          <w:color w:val="4070A0"/>
-        </w:rPr>
-        <w:t>8</w:t>
+        <w:t>board</w:t>
       </w:r>
       <w:r>
         <w:rPr>
@@ -593,12 +578,11 @@
           <w:bCs/>
           <w:color w:val="4070A0"/>
         </w:rPr>
-        <w:t>x8</w:t>
-      </w:r>
-      <w:r>
-        <w:rPr>
-          <w:rStyle w:val="NormalTok"/>
-          <w:color w:val="4070A0"/>
+        <w:t>:</w:t>
+      </w:r>
+      <w:r>
+        <w:rPr>
+          <w:rStyle w:val="NormalTok"/>
         </w:rPr>
         <w:t xml:space="preserve"> </w:t>
       </w:r>
@@ -607,7 +591,7 @@
           <w:rStyle w:val="DecValTok"/>
           <w:color w:val="4070A0"/>
         </w:rPr>
-        <w:t>2</w:t>
+        <w:t>8</w:t>
       </w:r>
       <w:r>
         <w:rPr>
@@ -616,16 +600,21 @@
           <w:bCs/>
           <w:color w:val="4070A0"/>
         </w:rPr>
-        <w:t>D</w:t>
-      </w:r>
-      <w:r>
-        <w:rPr>
-          <w:rStyle w:val="NormalTok"/>
-          <w:b/>
-          <w:bCs/>
+        <w:t>x8</w:t>
+      </w:r>
+      <w:r>
+        <w:rPr>
+          <w:rStyle w:val="NormalTok"/>
           <w:color w:val="4070A0"/>
         </w:rPr>
         <w:t xml:space="preserve"> </w:t>
+      </w:r>
+      <w:r>
+        <w:rPr>
+          <w:rStyle w:val="DecValTok"/>
+          <w:color w:val="4070A0"/>
+        </w:rPr>
+        <w:t>2</w:t>
       </w:r>
       <w:r>
         <w:rPr>
@@ -634,13 +623,11 @@
           <w:bCs/>
           <w:color w:val="4070A0"/>
         </w:rPr>
-        <w:t>array</w:t>
-      </w:r>
-      <w:r>
-        <w:rPr>
-          <w:rStyle w:val="NormalTok"/>
-          <w:b/>
-          <w:bCs/>
+        <w:t>D</w:t>
+      </w:r>
+      <w:r>
+        <w:rPr>
+          <w:rStyle w:val="NormalTok"/>
           <w:color w:val="4070A0"/>
         </w:rPr>
         <w:t xml:space="preserve"> </w:t>
@@ -652,97 +639,12 @@
           <w:bCs/>
           <w:color w:val="4070A0"/>
         </w:rPr>
-        <w:t>contains</w:t>
-      </w:r>
-      <w:r>
-        <w:rPr>
-          <w:rStyle w:val="NormalTok"/>
-          <w:color w:val="4070A0"/>
-        </w:rPr>
-        <w:t xml:space="preserve"> </w:t>
-      </w:r>
-      <w:r>
-        <w:rPr>
-          <w:rStyle w:val="StringTok"/>
-        </w:rPr>
-        <w:t>"Dark"</w:t>
-      </w:r>
-      <w:r>
-        <w:rPr>
-          <w:rStyle w:val="FunctionTok"/>
-          <w:color w:val="4070A0"/>
-        </w:rPr>
-        <w:t>,</w:t>
-      </w:r>
-      <w:r>
-        <w:rPr>
-          <w:rStyle w:val="NormalTok"/>
-          <w:color w:val="4070A0"/>
-        </w:rPr>
-        <w:t xml:space="preserve"> </w:t>
-      </w:r>
-      <w:r>
-        <w:rPr>
-          <w:rStyle w:val="DataTypeTok"/>
-          <w:color w:val="4070A0"/>
-        </w:rPr>
-        <w:t>"Light"</w:t>
-      </w:r>
-      <w:r>
-        <w:rPr>
-          <w:rStyle w:val="NormalTok"/>
-          <w:color w:val="4070A0"/>
-        </w:rPr>
-        <w:t xml:space="preserve"> </w:t>
-      </w:r>
-      <w:r>
-        <w:rPr>
-          <w:rStyle w:val="ErrorTok"/>
-          <w:color w:val="4070A0"/>
-        </w:rPr>
-        <w:t>or</w:t>
-      </w:r>
-      <w:r>
-        <w:rPr>
-          <w:rStyle w:val="NormalTok"/>
-          <w:color w:val="4070A0"/>
-        </w:rPr>
-        <w:t xml:space="preserve"> </w:t>
-      </w:r>
-      <w:r>
-        <w:rPr>
-          <w:rStyle w:val="ErrorTok"/>
-          <w:color w:val="4070A0"/>
-        </w:rPr>
-        <w:t>null,</w:t>
-      </w:r>
-      <w:r>
-        <w:rPr>
-          <w:color w:val="4070A0"/>
-        </w:rPr>
-        <w:br/>
-      </w:r>
-      <w:r>
-        <w:rPr>
-          <w:rStyle w:val="NormalTok"/>
-        </w:rPr>
-        <w:t xml:space="preserve">    </w:t>
-      </w:r>
-      <w:r>
-        <w:rPr>
-          <w:rStyle w:val="ErrorTok"/>
-        </w:rPr>
-        <w:t>finished</w:t>
-      </w:r>
-      <w:r>
-        <w:rPr>
-          <w:rStyle w:val="FunctionTok"/>
-        </w:rPr>
-        <w:t>:</w:t>
-      </w:r>
-      <w:r>
-        <w:rPr>
-          <w:rStyle w:val="NormalTok"/>
+        <w:t>array</w:t>
+      </w:r>
+      <w:r>
+        <w:rPr>
+          <w:rStyle w:val="NormalTok"/>
+          <w:color w:val="4070A0"/>
         </w:rPr>
         <w:t xml:space="preserve"> </w:t>
       </w:r>
@@ -753,7 +655,41 @@
           <w:bCs/>
           <w:color w:val="4070A0"/>
         </w:rPr>
-        <w:t>True</w:t>
+        <w:t>contains</w:t>
+      </w:r>
+      <w:r>
+        <w:rPr>
+          <w:rStyle w:val="NormalTok"/>
+          <w:color w:val="4070A0"/>
+        </w:rPr>
+        <w:t xml:space="preserve"> </w:t>
+      </w:r>
+      <w:r>
+        <w:rPr>
+          <w:rStyle w:val="StringTok"/>
+        </w:rPr>
+        <w:t>"Dark"</w:t>
+      </w:r>
+      <w:r>
+        <w:rPr>
+          <w:rStyle w:val="FunctionTok"/>
+          <w:color w:val="4070A0"/>
+        </w:rPr>
+        <w:t>,</w:t>
+      </w:r>
+      <w:r>
+        <w:rPr>
+          <w:rStyle w:val="NormalTok"/>
+          <w:color w:val="4070A0"/>
+        </w:rPr>
+        <w:t xml:space="preserve"> </w:t>
+      </w:r>
+      <w:r>
+        <w:rPr>
+          <w:rStyle w:val="DataTypeTok"/>
+          <w:color w:val="4070A0"/>
+        </w:rPr>
+        <w:t>"Light"</w:t>
       </w:r>
       <w:r>
         <w:rPr>
@@ -771,7 +707,7 @@
           <w:bCs/>
           <w:color w:val="4070A0"/>
         </w:rPr>
-        <w:t>if</w:t>
+        <w:t>or</w:t>
       </w:r>
       <w:r>
         <w:rPr>
@@ -789,14 +725,37 @@
           <w:bCs/>
           <w:color w:val="4070A0"/>
         </w:rPr>
-        <w:t>the</w:t>
-      </w:r>
-      <w:r>
-        <w:rPr>
-          <w:rStyle w:val="NormalTok"/>
+        <w:t>null,</w:t>
+      </w:r>
+      <w:r>
+        <w:rPr>
           <w:b/>
           <w:bCs/>
           <w:color w:val="4070A0"/>
+        </w:rPr>
+        <w:br/>
+      </w:r>
+      <w:r>
+        <w:rPr>
+          <w:rStyle w:val="NormalTok"/>
+        </w:rPr>
+        <w:t xml:space="preserve">    </w:t>
+      </w:r>
+      <w:r>
+        <w:rPr>
+          <w:rStyle w:val="ErrorTok"/>
+        </w:rPr>
+        <w:t>finished</w:t>
+      </w:r>
+      <w:r>
+        <w:rPr>
+          <w:rStyle w:val="FunctionTok"/>
+        </w:rPr>
+        <w:t>:</w:t>
+      </w:r>
+      <w:r>
+        <w:rPr>
+          <w:rStyle w:val="NormalTok"/>
         </w:rPr>
         <w:t xml:space="preserve"> </w:t>
       </w:r>
@@ -807,7 +766,7 @@
           <w:bCs/>
           <w:color w:val="4070A0"/>
         </w:rPr>
-        <w:t>game</w:t>
+        <w:t>True</w:t>
       </w:r>
       <w:r>
         <w:rPr>
@@ -825,7 +784,7 @@
           <w:bCs/>
           <w:color w:val="4070A0"/>
         </w:rPr>
-        <w:t>has</w:t>
+        <w:t>if</w:t>
       </w:r>
       <w:r>
         <w:rPr>
@@ -843,46 +802,14 @@
           <w:bCs/>
           <w:color w:val="4070A0"/>
         </w:rPr>
-        <w:t>finished</w:t>
-      </w:r>
-      <w:r>
-        <w:rPr>
-          <w:rStyle w:val="FunctionTok"/>
+        <w:t>the</w:t>
+      </w:r>
+      <w:r>
+        <w:rPr>
+          <w:rStyle w:val="NormalTok"/>
           <w:b/>
           <w:bCs/>
           <w:color w:val="4070A0"/>
-        </w:rPr>
-        <w:t>,</w:t>
-      </w:r>
-      <w:r>
-        <w:rPr>
-          <w:b/>
-          <w:bCs/>
-          <w:color w:val="4070A0"/>
-        </w:rPr>
-        <w:br/>
-      </w:r>
-      <w:r>
-        <w:rPr>
-          <w:rStyle w:val="NormalTok"/>
-        </w:rPr>
-        <w:t xml:space="preserve">    </w:t>
-      </w:r>
-      <w:r>
-        <w:rPr>
-          <w:rStyle w:val="ErrorTok"/>
-        </w:rPr>
-        <w:t>moves_left</w:t>
-      </w:r>
-      <w:r>
-        <w:rPr>
-          <w:rStyle w:val="FunctionTok"/>
-        </w:rPr>
-        <w:t>:</w:t>
-      </w:r>
-      <w:r>
-        <w:rPr>
-          <w:rStyle w:val="NormalTok"/>
         </w:rPr>
         <w:t xml:space="preserve"> </w:t>
       </w:r>
@@ -893,7 +820,7 @@
           <w:bCs/>
           <w:color w:val="4070A0"/>
         </w:rPr>
-        <w:t>remaining</w:t>
+        <w:t>game</w:t>
       </w:r>
       <w:r>
         <w:rPr>
@@ -911,7 +838,7 @@
           <w:bCs/>
           <w:color w:val="4070A0"/>
         </w:rPr>
-        <w:t>moves</w:t>
+        <w:t>has</w:t>
       </w:r>
       <w:r>
         <w:rPr>
@@ -929,12 +856,11 @@
           <w:bCs/>
           <w:color w:val="4070A0"/>
         </w:rPr>
-        <w:t>count</w:t>
+        <w:t>finished</w:t>
       </w:r>
       <w:r>
         <w:rPr>
           <w:rStyle w:val="FunctionTok"/>
-          <w:color w:val="4070A0"/>
         </w:rPr>
         <w:t>,</w:t>
       </w:r>
@@ -954,7 +880,14 @@
         <w:rPr>
           <w:rStyle w:val="ErrorTok"/>
         </w:rPr>
-        <w:t>game_mode</w:t>
+        <w:t>moves_</w:t>
+      </w:r>
+      <w:proofErr w:type="gramStart"/>
+      <w:r>
+        <w:rPr>
+          <w:rStyle w:val="ErrorTok"/>
+        </w:rPr>
+        <w:t>left</w:t>
       </w:r>
       <w:r>
         <w:rPr>
@@ -962,18 +895,7 @@
         </w:rPr>
         <w:t>:</w:t>
       </w:r>
-      <w:r>
-        <w:rPr>
-          <w:rStyle w:val="NormalTok"/>
-        </w:rPr>
-        <w:t xml:space="preserve"> </w:t>
-      </w:r>
-      <w:r>
-        <w:rPr>
-          <w:rStyle w:val="StringTok"/>
-        </w:rPr>
-        <w:t>"pvp"</w:t>
-      </w:r>
+      <w:proofErr w:type="gramEnd"/>
       <w:r>
         <w:rPr>
           <w:rStyle w:val="NormalTok"/>
@@ -987,114 +909,14 @@
           <w:bCs/>
           <w:color w:val="4070A0"/>
         </w:rPr>
-        <w:t>or</w:t>
-      </w:r>
-      <w:r>
-        <w:rPr>
-          <w:rStyle w:val="NormalTok"/>
-        </w:rPr>
-        <w:t xml:space="preserve"> </w:t>
-      </w:r>
-      <w:r>
-        <w:rPr>
-          <w:rStyle w:val="StringTok"/>
-        </w:rPr>
-        <w:t>"ai"</w:t>
-      </w:r>
-      <w:r>
-        <w:br/>
-      </w:r>
-      <w:r>
-        <w:rPr>
-          <w:rStyle w:val="FunctionTok"/>
-        </w:rPr>
-        <w:t>}</w:t>
-      </w:r>
-    </w:p>
-    <w:p>
-      <w:pPr>
-        <w:pStyle w:val="Heading4"/>
-      </w:pPr>
-      <w:bookmarkStart w:id="6" w:name="failure"/>
-      <w:bookmarkEnd w:id="5"/>
-      <w:r>
-        <w:lastRenderedPageBreak/>
-        <w:t>Failure</w:t>
-      </w:r>
-    </w:p>
-    <w:p>
-      <w:pPr>
-        <w:pStyle w:val="SourceCode"/>
-      </w:pPr>
-      <w:r>
-        <w:rPr>
-          <w:rStyle w:val="FunctionTok"/>
-        </w:rPr>
-        <w:t>{</w:t>
-      </w:r>
-      <w:r>
-        <w:br/>
-      </w:r>
-      <w:r>
-        <w:rPr>
-          <w:rStyle w:val="NormalTok"/>
-        </w:rPr>
-        <w:t xml:space="preserve">    </w:t>
-      </w:r>
-      <w:r>
-        <w:rPr>
-          <w:rStyle w:val="ErrorTok"/>
-        </w:rPr>
-        <w:t>status</w:t>
-      </w:r>
-      <w:r>
-        <w:rPr>
-          <w:rStyle w:val="FunctionTok"/>
-        </w:rPr>
-        <w:t>:</w:t>
-      </w:r>
-      <w:r>
-        <w:rPr>
-          <w:rStyle w:val="NormalTok"/>
-        </w:rPr>
-        <w:t xml:space="preserve"> </w:t>
-      </w:r>
-      <w:r>
-        <w:rPr>
-          <w:rStyle w:val="StringTok"/>
-        </w:rPr>
-        <w:t>"fail"</w:t>
-      </w:r>
-      <w:r>
-        <w:rPr>
-          <w:rStyle w:val="FunctionTok"/>
-        </w:rPr>
-        <w:t>,</w:t>
-      </w:r>
-      <w:r>
-        <w:br/>
-      </w:r>
-      <w:r>
-        <w:rPr>
-          <w:rStyle w:val="NormalTok"/>
-        </w:rPr>
-        <w:t xml:space="preserve">    </w:t>
-      </w:r>
-      <w:r>
-        <w:rPr>
-          <w:rStyle w:val="ErrorTok"/>
-        </w:rPr>
-        <w:t>message</w:t>
-      </w:r>
-      <w:r>
-        <w:rPr>
-          <w:rStyle w:val="FunctionTok"/>
-        </w:rPr>
-        <w:t>:</w:t>
-      </w:r>
-      <w:r>
-        <w:rPr>
-          <w:rStyle w:val="NormalTok"/>
+        <w:t>remaining</w:t>
+      </w:r>
+      <w:r>
+        <w:rPr>
+          <w:rStyle w:val="NormalTok"/>
+          <w:b/>
+          <w:bCs/>
+          <w:color w:val="4070A0"/>
         </w:rPr>
         <w:t xml:space="preserve"> </w:t>
       </w:r>
@@ -1105,7 +927,7 @@
           <w:bCs/>
           <w:color w:val="4070A0"/>
         </w:rPr>
-        <w:t>failure</w:t>
+        <w:t>moves</w:t>
       </w:r>
       <w:r>
         <w:rPr>
@@ -1123,18 +945,211 @@
           <w:bCs/>
           <w:color w:val="4070A0"/>
         </w:rPr>
+        <w:t>count</w:t>
+      </w:r>
+      <w:r>
+        <w:rPr>
+          <w:rStyle w:val="FunctionTok"/>
+        </w:rPr>
+        <w:t>,</w:t>
+      </w:r>
+      <w:r>
+        <w:br/>
+      </w:r>
+      <w:r>
+        <w:rPr>
+          <w:rStyle w:val="NormalTok"/>
+        </w:rPr>
+        <w:t xml:space="preserve">    </w:t>
+      </w:r>
+      <w:r>
+        <w:rPr>
+          <w:rStyle w:val="ErrorTok"/>
+        </w:rPr>
+        <w:t>game_mode</w:t>
+      </w:r>
+      <w:r>
+        <w:rPr>
+          <w:rStyle w:val="FunctionTok"/>
+        </w:rPr>
+        <w:t>:</w:t>
+      </w:r>
+      <w:r>
+        <w:rPr>
+          <w:rStyle w:val="NormalTok"/>
+        </w:rPr>
+        <w:t xml:space="preserve"> </w:t>
+      </w:r>
+      <w:r>
+        <w:rPr>
+          <w:rStyle w:val="StringTok"/>
+        </w:rPr>
+        <w:t>"pvp"</w:t>
+      </w:r>
+      <w:r>
+        <w:rPr>
+          <w:rStyle w:val="NormalTok"/>
+        </w:rPr>
+        <w:t xml:space="preserve"> </w:t>
+      </w:r>
+      <w:r>
+        <w:rPr>
+          <w:rStyle w:val="ErrorTok"/>
+          <w:b w:val="0"/>
+          <w:bCs/>
+          <w:color w:val="4070A0"/>
+        </w:rPr>
+        <w:t>or</w:t>
+      </w:r>
+      <w:r>
+        <w:rPr>
+          <w:rStyle w:val="NormalTok"/>
+          <w:color w:val="4070A0"/>
+        </w:rPr>
+        <w:t xml:space="preserve"> </w:t>
+      </w:r>
+      <w:r>
+        <w:rPr>
+          <w:rStyle w:val="StringTok"/>
+        </w:rPr>
+        <w:t>"ai"</w:t>
+      </w:r>
+      <w:r>
+        <w:br/>
+      </w:r>
+      <w:r>
+        <w:rPr>
+          <w:rStyle w:val="FunctionTok"/>
+        </w:rPr>
+        <w:t>}</w:t>
+      </w:r>
+    </w:p>
+    <w:p>
+      <w:pPr>
+        <w:pStyle w:val="Heading4"/>
+      </w:pPr>
+      <w:bookmarkStart w:id="6" w:name="failure"/>
+      <w:bookmarkEnd w:id="5"/>
+      <w:r>
+        <w:lastRenderedPageBreak/>
+        <w:t>Failure</w:t>
+      </w:r>
+    </w:p>
+    <w:p>
+      <w:pPr>
+        <w:pStyle w:val="SourceCode"/>
+      </w:pPr>
+      <w:r>
+        <w:rPr>
+          <w:rStyle w:val="FunctionTok"/>
+        </w:rPr>
+        <w:t>{</w:t>
+      </w:r>
+      <w:r>
+        <w:br/>
+      </w:r>
+      <w:r>
+        <w:rPr>
+          <w:rStyle w:val="NormalTok"/>
+        </w:rPr>
+        <w:t xml:space="preserve">    </w:t>
+      </w:r>
+      <w:r>
+        <w:rPr>
+          <w:rStyle w:val="ErrorTok"/>
+        </w:rPr>
+        <w:t>status</w:t>
+      </w:r>
+      <w:r>
+        <w:rPr>
+          <w:rStyle w:val="FunctionTok"/>
+        </w:rPr>
+        <w:t>:</w:t>
+      </w:r>
+      <w:r>
+        <w:rPr>
+          <w:rStyle w:val="NormalTok"/>
+        </w:rPr>
+        <w:t xml:space="preserve"> </w:t>
+      </w:r>
+      <w:r>
+        <w:rPr>
+          <w:rStyle w:val="StringTok"/>
+        </w:rPr>
+        <w:t>"fail"</w:t>
+      </w:r>
+      <w:r>
+        <w:rPr>
+          <w:rStyle w:val="FunctionTok"/>
+        </w:rPr>
+        <w:t>,</w:t>
+      </w:r>
+      <w:r>
+        <w:br/>
+      </w:r>
+      <w:r>
+        <w:rPr>
+          <w:rStyle w:val="NormalTok"/>
+        </w:rPr>
+        <w:t xml:space="preserve">    </w:t>
+      </w:r>
+      <w:r>
+        <w:rPr>
+          <w:rStyle w:val="ErrorTok"/>
+        </w:rPr>
+        <w:t>message</w:t>
+      </w:r>
+      <w:r>
+        <w:rPr>
+          <w:rStyle w:val="FunctionTok"/>
+        </w:rPr>
+        <w:t>:</w:t>
+      </w:r>
+      <w:r>
+        <w:rPr>
+          <w:rStyle w:val="NormalTok"/>
+        </w:rPr>
+        <w:t xml:space="preserve"> </w:t>
+      </w:r>
+      <w:r>
+        <w:rPr>
+          <w:rStyle w:val="ErrorTok"/>
+          <w:b w:val="0"/>
+          <w:bCs/>
+          <w:color w:val="4070A0"/>
+        </w:rPr>
+        <w:t>failure</w:t>
+      </w:r>
+      <w:r>
+        <w:rPr>
+          <w:rStyle w:val="NormalTok"/>
+          <w:b/>
+          <w:bCs/>
+          <w:color w:val="4070A0"/>
+        </w:rPr>
+        <w:t xml:space="preserve"> </w:t>
+      </w:r>
+      <w:r>
+        <w:rPr>
+          <w:rStyle w:val="ErrorTok"/>
+          <w:b w:val="0"/>
+          <w:bCs/>
+          <w:color w:val="4070A0"/>
+        </w:rPr>
         <w:t>detail</w:t>
       </w:r>
       <w:r>
         <w:rPr>
+          <w:b/>
+          <w:bCs/>
+          <w:color w:val="4070A0"/>
+        </w:rPr>
+        <w:br/>
+      </w:r>
+      <w:r>
+        <w:rPr>
           <w:rStyle w:val="FunctionTok"/>
         </w:rPr>
-        <w:br/>
-      </w:r>
-      <w:r>
-        <w:rPr>
-          <w:rStyle w:val="FunctionTok"/>
-        </w:rPr>
         <w:t>}</w:t>
       </w:r>
     </w:p>
@@ -1143,8 +1158,8 @@
         <w:pStyle w:val="Heading3"/>
       </w:pPr>
       <w:bookmarkStart w:id="7" w:name="routes"/>
+      <w:bookmarkEnd w:id="4"/>
       <w:bookmarkEnd w:id="6"/>
-      <w:bookmarkEnd w:id="4"/>
       <w:r>
         <w:t>Routes</w:t>
       </w:r>
@@ -1591,19 +1606,7 @@
           <w:rPr>
             <w:rStyle w:val="Hyperlink"/>
           </w:rPr>
-          <w:t>Suc</w:t>
-        </w:r>
-        <w:r>
-          <w:rPr>
-            <w:rStyle w:val="Hyperlink"/>
-          </w:rPr>
-          <w:t>c</w:t>
-        </w:r>
-        <w:r>
-          <w:rPr>
-            <w:rStyle w:val="Hyperlink"/>
-          </w:rPr>
-          <w:t>ess</w:t>
+          <w:t>Success</w:t>
         </w:r>
       </w:hyperlink>
       <w:r>
@@ -1642,10 +1645,10 @@
           <w:cols w:space="720"/>
         </w:sectPr>
       </w:pPr>
-      <w:bookmarkStart w:id="13" w:name="results"/>
+      <w:bookmarkStart w:id="13" w:name="results-appendix"/>
+      <w:bookmarkEnd w:id="3"/>
+      <w:bookmarkEnd w:id="7"/>
       <w:bookmarkEnd w:id="12"/>
-      <w:bookmarkEnd w:id="7"/>
-      <w:bookmarkEnd w:id="3"/>
     </w:p>
     <w:p>
       <w:pPr>
@@ -1653,7 +1656,7 @@
       </w:pPr>
       <w:r>
         <w:lastRenderedPageBreak/>
-        <w:t>Results</w:t>
+        <w:t>Results Appendix</w:t>
       </w:r>
     </w:p>
     <w:p>
@@ -1694,42 +1697,6 @@
         <w:rPr>
           <w:rStyle w:val="VerbatimChar"/>
         </w:rPr>
-        <w:t>src/othello/ai.py:78:0: C0301: Line too long (109/100) (line-too-long)</w:t>
-      </w:r>
-      <w:r>
-        <w:br/>
-      </w:r>
-      <w:r>
-        <w:rPr>
-          <w:rStyle w:val="VerbatimChar"/>
-        </w:rPr>
-        <w:t>src/othello/ai.py:79:0: C0301: Line too long (107/100) (line-too-long)</w:t>
-      </w:r>
-      <w:r>
-        <w:br/>
-      </w:r>
-      <w:r>
-        <w:rPr>
-          <w:rStyle w:val="VerbatimChar"/>
-        </w:rPr>
-        <w:t>src/othello/ai.py:138:0: C0301: Line too long (106/100) (line-too-long)</w:t>
-      </w:r>
-      <w:r>
-        <w:br/>
-      </w:r>
-      <w:r>
-        <w:rPr>
-          <w:rStyle w:val="VerbatimChar"/>
-        </w:rPr>
-        <w:t>src/othello/ai.py:141:0: C0301: Line too long (102/100) (line-too-long)</w:t>
-      </w:r>
-      <w:r>
-        <w:br/>
-      </w:r>
-      <w:r>
-        <w:rPr>
-          <w:rStyle w:val="VerbatimChar"/>
-        </w:rPr>
         <w:t>src/othello/ai.py:1:0: C0114: Missing module docstring (missing-module-docstring)</w:t>
       </w:r>
       <w:r>
@@ -1748,33 +1715,6 @@
         <w:rPr>
           <w:rStyle w:val="VerbatimChar"/>
         </w:rPr>
-        <w:t>src/othello/components.py:78:0: C0301: Line too long (105/100) (line-too-long)</w:t>
-      </w:r>
-      <w:r>
-        <w:br/>
-      </w:r>
-      <w:r>
-        <w:rPr>
-          <w:rStyle w:val="VerbatimChar"/>
-        </w:rPr>
-        <w:t>src/othello/components.py:120:0: C0301: Line too long (109/100) (line-too-long)</w:t>
-      </w:r>
-      <w:r>
-        <w:br/>
-      </w:r>
-      <w:r>
-        <w:rPr>
-          <w:rStyle w:val="VerbatimChar"/>
-        </w:rPr>
-        <w:t>src/othello/components.py:148:0: C0301: Line too long (109/100) (line-too-long)</w:t>
-      </w:r>
-      <w:r>
-        <w:br/>
-      </w:r>
-      <w:r>
-        <w:rPr>
-          <w:rStyle w:val="VerbatimChar"/>
-        </w:rPr>
         <w:t>src/othello/components.py:1:0: C0114: Missing module docstring (missing-module-docstring)</w:t>
       </w:r>
       <w:r>
@@ -1793,73 +1733,52 @@
         <w:rPr>
           <w:rStyle w:val="VerbatimChar"/>
         </w:rPr>
-        <w:t>src/othello/component</w:t>
-      </w:r>
-      <w:r>
-        <w:rPr>
-          <w:rStyle w:val="VerbatimChar"/>
-        </w:rPr>
-        <w:t>s.py:6:0: C0103: Class name "MOVE_TYPE" doesn't conform to PascalCase naming style (invalid-name)</w:t>
-      </w:r>
-      <w:r>
-        <w:br/>
-      </w:r>
-      <w:r>
-        <w:rPr>
-          <w:rStyle w:val="VerbatimChar"/>
-        </w:rPr>
-        <w:t>src/othello/components.py:46:4: C0200: Consider using enumerate instead of iterating with range and len (consider-using-enumerate)</w:t>
-      </w:r>
-      <w:r>
-        <w:br/>
-      </w:r>
-      <w:r>
-        <w:rPr>
-          <w:rStyle w:val="VerbatimChar"/>
-        </w:rPr>
-        <w:t>src/othello/components.py:79:8: W0612: Unused variable 'direction_name' (unused-variable)</w:t>
-      </w:r>
-      <w:r>
-        <w:br/>
-      </w:r>
-      <w:r>
-        <w:rPr>
-          <w:rStyle w:val="VerbatimChar"/>
-        </w:rPr>
-        <w:t>src/othello/components.py:110:0: R0914: Too many local variables (16/15) (too-many-locals)</w:t>
-      </w:r>
-      <w:r>
-        <w:br/>
-      </w:r>
-      <w:r>
-        <w:rPr>
-          <w:rStyle w:val="VerbatimChar"/>
-        </w:rPr>
-        <w:t>src/othello/components.py:112:4: R1720: Unnecessary "else" after "raise", remove the "else" and de-ind</w:t>
-      </w:r>
-      <w:r>
-        <w:rPr>
-          <w:rStyle w:val="VerbatimChar"/>
-        </w:rPr>
-        <w:t>ent the code inside it (no-else-raise)</w:t>
-      </w:r>
-      <w:r>
-        <w:br/>
-      </w:r>
-      <w:r>
-        <w:rPr>
-          <w:rStyle w:val="VerbatimChar"/>
-        </w:rPr>
-        <w:t>src/othello/components.py:122:12: W0612: Unused variable 'direction_name' (unused-variable)</w:t>
-      </w:r>
-      <w:r>
-        <w:br/>
-      </w:r>
-      <w:r>
-        <w:rPr>
-          <w:rStyle w:val="VerbatimChar"/>
-        </w:rPr>
-        <w:t>src/othello/components.py:171:0: R1710: Either all return statements in a function should return an expression, or none of them should. (inconsistent-return-statements)</w:t>
+        <w:t>src/othello/components.py:6:0: C0103: Class name "MOVE_TYPE" doesn't conform to PascalCase naming style (invalid-name)</w:t>
+      </w:r>
+      <w:r>
+        <w:br/>
+      </w:r>
+      <w:r>
+        <w:rPr>
+          <w:rStyle w:val="VerbatimChar"/>
+        </w:rPr>
+        <w:t>src/othello/components.py:84:8: W0612: Unused variable 'direction_name' (unused-variable)</w:t>
+      </w:r>
+      <w:r>
+        <w:br/>
+      </w:r>
+      <w:r>
+        <w:rPr>
+          <w:rStyle w:val="VerbatimChar"/>
+        </w:rPr>
+        <w:t>src/othello/components.py:115:0: R0914: Too many local variables (16/15) (too-many-locals)</w:t>
+      </w:r>
+      <w:r>
+        <w:br/>
+      </w:r>
+      <w:r>
+        <w:rPr>
+          <w:rStyle w:val="VerbatimChar"/>
+        </w:rPr>
+        <w:t>src/othello/components.py:117:4: R1720: Unnecessary "else" after "raise", remove the "else" and de-indent the code inside it (no-else-raise)</w:t>
+      </w:r>
+      <w:r>
+        <w:br/>
+      </w:r>
+      <w:r>
+        <w:rPr>
+          <w:rStyle w:val="VerbatimChar"/>
+        </w:rPr>
+        <w:t>src/othello/components.py:128:12: W0612: Unused variable 'direction_name' (unused-variable)</w:t>
+      </w:r>
+      <w:r>
+        <w:br/>
+      </w:r>
+      <w:r>
+        <w:rPr>
+          <w:rStyle w:val="VerbatimChar"/>
+        </w:rPr>
+        <w:t>src/othello/components.py:178:0: R1710: Either all return statements in a function should return an expression, or none of them should. (inconsistent-return-statements)</w:t>
       </w:r>
       <w:r>
         <w:br/>
@@ -1877,24 +1796,6 @@
         <w:rPr>
           <w:rStyle w:val="VerbatimChar"/>
         </w:rPr>
-        <w:t>src/othello/flask_game_engine.py:147:0: C0301: Line too long (109/100) (line-too-long)</w:t>
-      </w:r>
-      <w:r>
-        <w:br/>
-      </w:r>
-      <w:r>
-        <w:rPr>
-          <w:rStyle w:val="VerbatimChar"/>
-        </w:rPr>
-        <w:t>src/othello/flask_game_engine.py:223:0: C0301: Line too long (103/100) (line-too-long)</w:t>
-      </w:r>
-      <w:r>
-        <w:br/>
-      </w:r>
-      <w:r>
-        <w:rPr>
-          <w:rStyle w:val="VerbatimChar"/>
-        </w:rPr>
         <w:t>src/othello/flask_game_engine.py:1:0: C0114: Missing module docstring (missing-module-docstring)</w:t>
       </w:r>
       <w:r>
@@ -1913,13 +1814,16 @@
         <w:rPr>
           <w:rStyle w:val="VerbatimChar"/>
         </w:rPr>
-        <w:t>src/othello/flask_game_engine.py:23:0: C0103: Constant name "l</w:t>
-      </w:r>
-      <w:r>
-        <w:rPr>
-          <w:rStyle w:val="VerbatimChar"/>
-        </w:rPr>
-        <w:t>ogging_format" doesn't conform to UPPER_CASE naming style (invalid-name)</w:t>
+        <w:t>src/othello/flask_game_engine.py:23:0: C0103: Constant name "logging_format" doesn't conform to UPPER_CASE naming style (invalid-name)</w:t>
+      </w:r>
+      <w:r>
+        <w:br/>
+      </w:r>
+      <w:r>
+        <w:rPr>
+          <w:rStyle w:val="VerbatimChar"/>
+        </w:rPr>
+        <w:t>src/othello/flask_game_engine.py:50:12: W1203: Use lazy % formatting in logging functions (logging-fstring-interpolation)</w:t>
       </w:r>
       <w:r>
         <w:br/>
@@ -1964,62 +1868,68 @@
         <w:rPr>
           <w:rStyle w:val="VerbatimChar"/>
         </w:rPr>
+        <w:t>src/othello/flask_game_engine.py:129:4: W0602: Using global for 'game_state' but no assignment is done (glo</w:t>
+      </w:r>
+      <w:r>
+        <w:rPr>
+          <w:rStyle w:val="VerbatimChar"/>
+        </w:rPr>
         <w:lastRenderedPageBreak/>
-        <w:t>src/othello/flask_game_engine.py:129:4: W0602: Using global for 'game_state' but no assignment is done (global-variable-not-assigned)</w:t>
-      </w:r>
-      <w:r>
-        <w:br/>
-      </w:r>
-      <w:r>
-        <w:rPr>
-          <w:rStyle w:val="VerbatimChar"/>
-        </w:rPr>
-        <w:t>src/othello/flask_game_engine.py:140:11: W0718: Catching too general exception Exception (broad-exception-caught)</w:t>
-      </w:r>
-      <w:r>
-        <w:br/>
-      </w:r>
-      <w:r>
-        <w:rPr>
-          <w:rStyle w:val="VerbatimChar"/>
-        </w:rPr>
-        <w:t>src/othello/flask_game_engine.py:148:4: W0602: Using global for 'game_state' but no assignment is done (global-variable-not-assigned)</w:t>
-      </w:r>
-      <w:r>
-        <w:br/>
-      </w:r>
-      <w:r>
-        <w:rPr>
-          <w:rStyle w:val="VerbatimChar"/>
-        </w:rPr>
-        <w:t>src/othello/flask_game_engine.py:211:11: W0718: Catching too general exception Exception (broad-exception-caught)</w:t>
-      </w:r>
-      <w:r>
-        <w:br/>
-      </w:r>
-      <w:r>
-        <w:rPr>
-          <w:rStyle w:val="VerbatimChar"/>
-        </w:rPr>
-        <w:t>src/othello/flask_game_engine.py:167:8: W1203: Use lazy % formatting in logging functions (logging-fstring-interpolation)</w:t>
-      </w:r>
-      <w:r>
-        <w:br/>
-      </w:r>
-      <w:r>
-        <w:rPr>
-          <w:rStyle w:val="VerbatimChar"/>
-        </w:rPr>
-        <w:t>src/othello/flask_game_engine.py:196:16: W1203: Use lazy % formatting in logging functions (logging-fstring-interpolation)</w:t>
-      </w:r>
-      <w:r>
-        <w:br/>
-      </w:r>
-      <w:r>
-        <w:rPr>
-          <w:rStyle w:val="VerbatimChar"/>
-        </w:rPr>
-        <w:t>src/othello/flask_game_engine.py:146:0: R0915: Too many statements (51/50) (too-many-statements)</w:t>
+        <w:t>bal-variable-not-assigned)</w:t>
+      </w:r>
+      <w:r>
+        <w:br/>
+      </w:r>
+      <w:r>
+        <w:rPr>
+          <w:rStyle w:val="VerbatimChar"/>
+        </w:rPr>
+        <w:t>src/othello/flask_game_engine.py:139:11: W0718: Catching too general exception Exception (broad-exception-caught)</w:t>
+      </w:r>
+      <w:r>
+        <w:br/>
+      </w:r>
+      <w:r>
+        <w:rPr>
+          <w:rStyle w:val="VerbatimChar"/>
+        </w:rPr>
+        <w:t>src/othello/flask_game_engine.py:147:4: W0602: Using global for 'game_state' but no assignment is done (global-variable-not-assigned)</w:t>
+      </w:r>
+      <w:r>
+        <w:br/>
+      </w:r>
+      <w:r>
+        <w:rPr>
+          <w:rStyle w:val="VerbatimChar"/>
+        </w:rPr>
+        <w:t>src/othello/flask_game_engine.py:210:11: W0718: Catching too general exception Exception (broad-exception-caught)</w:t>
+      </w:r>
+      <w:r>
+        <w:br/>
+      </w:r>
+      <w:r>
+        <w:rPr>
+          <w:rStyle w:val="VerbatimChar"/>
+        </w:rPr>
+        <w:t>src/othello/flask_game_engine.py:166:8: W1203: Use lazy % formatting in logging functions (logging-fstring-interpolation)</w:t>
+      </w:r>
+      <w:r>
+        <w:br/>
+      </w:r>
+      <w:r>
+        <w:rPr>
+          <w:rStyle w:val="VerbatimChar"/>
+        </w:rPr>
+        <w:t>src/othello/flask_game_engine.py:195:16: W1203: Use lazy % formatting in logging functions (logging-fstring-interpolation)</w:t>
+      </w:r>
+      <w:r>
+        <w:br/>
+      </w:r>
+      <w:r>
+        <w:rPr>
+          <w:rStyle w:val="VerbatimChar"/>
+        </w:rPr>
+        <w:t>src/othello/flask_game_engine.py:145:0: R0915: Too many statements (51/50) (too-many-statements)</w:t>
       </w:r>
       <w:r>
         <w:br/>
@@ -2037,30 +1947,6 @@
         <w:rPr>
           <w:rStyle w:val="VerbatimChar"/>
         </w:rPr>
-        <w:t>src/othello/game_engine.py:118:0: C0301: Line too long (106/100) (line-too-long)</w:t>
-      </w:r>
-      <w:r>
-        <w:br/>
-      </w:r>
-      <w:r>
-        <w:rPr>
-          <w:rStyle w:val="VerbatimChar"/>
-        </w:rPr>
-        <w:t>src/othello/game_engine.py:185:0: C0301: Line to</w:t>
-      </w:r>
-      <w:r>
-        <w:rPr>
-          <w:rStyle w:val="VerbatimChar"/>
-        </w:rPr>
-        <w:t>o long (106/100) (line-too-long)</w:t>
-      </w:r>
-      <w:r>
-        <w:br/>
-      </w:r>
-      <w:r>
-        <w:rPr>
-          <w:rStyle w:val="VerbatimChar"/>
-        </w:rPr>
         <w:t>src/othello/game_engine.py:1:0: C0114: Missing module docstring (missing-module-docstring)</w:t>
       </w:r>
       <w:r>
@@ -2070,91 +1956,82 @@
         <w:rPr>
           <w:rStyle w:val="VerbatimChar"/>
         </w:rPr>
-        <w:t>src/othello/game_engine.py:31:8: W0707: Consider explicitly re-raising using 'except ValueError as exc' and 'raise ValueError('Coordinates must be integers.') from exc' (raise-missing-from)</w:t>
-      </w:r>
-      <w:r>
-        <w:br/>
-      </w:r>
-      <w:r>
-        <w:rPr>
-          <w:rStyle w:val="VerbatimChar"/>
-        </w:rPr>
-        <w:t>src/othello/game_engine.py:54:15: W0718: Catching too general exception Exception (broad-exception-caught)</w:t>
-      </w:r>
-      <w:r>
-        <w:br/>
-      </w:r>
-      <w:r>
-        <w:rPr>
-          <w:rStyle w:val="VerbatimChar"/>
-        </w:rPr>
-        <w:t>src/othello/game_engine.py:81:15: W0718: Catching too general exception Exception (broad-ex</w:t>
-      </w:r>
-      <w:r>
-        <w:rPr>
-          <w:rStyle w:val="VerbatimChar"/>
-        </w:rPr>
-        <w:t>ception-caught)</w:t>
-      </w:r>
-      <w:r>
-        <w:br/>
-      </w:r>
-      <w:r>
-        <w:rPr>
-          <w:rStyle w:val="VerbatimChar"/>
-        </w:rPr>
-        <w:t>src/othello/game_engine.py:124:8: R1723: Unnecessary "elif" after "break", remove the leading "el" from "elif" (no-else-break)</w:t>
-      </w:r>
-      <w:r>
-        <w:br/>
-      </w:r>
-      <w:r>
-        <w:rPr>
-          <w:rStyle w:val="VerbatimChar"/>
-        </w:rPr>
-        <w:t>src/othello/game_engine.py:88:0: R0912: Too many branches (16/12) (too-many-branches)</w:t>
-      </w:r>
-      <w:r>
-        <w:br/>
-      </w:r>
-      <w:r>
-        <w:rPr>
-          <w:rStyle w:val="VerbatimChar"/>
-        </w:rPr>
-        <w:t>src/othello/game_engine.py:207:20: R1720: Unnecessary "else" after "raise", remove the "else" and de-indent the code inside it (no-else-raise)</w:t>
-      </w:r>
-      <w:r>
-        <w:br/>
-      </w:r>
-      <w:r>
-        <w:rPr>
-          <w:rStyle w:val="VerbatimChar"/>
-        </w:rPr>
-        <w:t>src/othello/game_engine.py:166:0: R0912: Too many branches (14/12) (too-many-branches)</w:t>
-      </w:r>
-      <w:r>
-        <w:br/>
-      </w:r>
-      <w:r>
-        <w:rPr>
-          <w:rStyle w:val="VerbatimChar"/>
-        </w:rPr>
-        <w:t>-----------------------------------------------------</w:t>
-      </w:r>
-      <w:r>
-        <w:rPr>
-          <w:rStyle w:val="VerbatimChar"/>
-        </w:rPr>
-        <w:t>-------------</w:t>
-      </w:r>
-      <w:r>
-        <w:br/>
-      </w:r>
-      <w:r>
-        <w:rPr>
-          <w:rStyle w:val="VerbatimChar"/>
-        </w:rPr>
-        <w:t>Your code has been rated at 9.04/10 (previous run: 9.04/10, +0.00)</w:t>
+        <w:t>src/othello/game_engine.py:32:8: W0707: Consider explicitly re-raising using 'except ValueError as exc' and 'raise ValueError('Coordinates must be integers.') from exc' (raise-missing-from)</w:t>
+      </w:r>
+      <w:r>
+        <w:br/>
+      </w:r>
+      <w:r>
+        <w:rPr>
+          <w:rStyle w:val="VerbatimChar"/>
+        </w:rPr>
+        <w:t>src/othello/game_engine.py:55:15: W0718: Catching too general exception Exception (broad-exception-caught)</w:t>
+      </w:r>
+      <w:r>
+        <w:br/>
+      </w:r>
+      <w:r>
+        <w:rPr>
+          <w:rStyle w:val="VerbatimChar"/>
+        </w:rPr>
+        <w:t>src/othello/game_engine.py:82:15: W0718: Catching too general exception Exception (broad-exception-caught)</w:t>
+      </w:r>
+      <w:r>
+        <w:br/>
+      </w:r>
+      <w:r>
+        <w:rPr>
+          <w:rStyle w:val="VerbatimChar"/>
+        </w:rPr>
+        <w:t>src/othello/game_engine.py:125:8: R1723: Unnecessary "elif" after "break", remove the leading "el" from "elif" (no-else-break)</w:t>
+      </w:r>
+      <w:r>
+        <w:br/>
+      </w:r>
+      <w:r>
+        <w:rPr>
+          <w:rStyle w:val="VerbatimChar"/>
+        </w:rPr>
+        <w:t>src/othello/game_engine.py:89:0: R0912: Too many branches (16/12) (too-many-branches)</w:t>
+      </w:r>
+      <w:r>
+        <w:br/>
+      </w:r>
+      <w:r>
+        <w:rPr>
+          <w:rStyle w:val="VerbatimChar"/>
+        </w:rPr>
+        <w:t>src/othello/game_engine.py:214:20: R1720: Unnecessary "else" after "raise", remove the "else" and de-indent the code inside it (no-else-raise)</w:t>
+      </w:r>
+      <w:r>
+        <w:br/>
+      </w:r>
+      <w:r>
+        <w:rPr>
+          <w:rStyle w:val="VerbatimChar"/>
+        </w:rPr>
+        <w:t>src/othello/game_engine.py:173:0: R0912: Too many branches (14/12) (too-many-branches)</w:t>
+      </w:r>
+      <w:r>
+        <w:br/>
+      </w:r>
+      <w:r>
+        <w:br/>
+      </w:r>
+      <w:r>
+        <w:rPr>
+          <w:rStyle w:val="VerbatimChar"/>
+        </w:rPr>
+        <w:t>------------------------------------------------------------------</w:t>
+      </w:r>
+      <w:r>
+        <w:br/>
+      </w:r>
+      <w:r>
+        <w:rPr>
+          <w:rStyle w:val="VerbatimChar"/>
+        </w:rPr>
+        <w:t>Your code has been rated at 9.29/10 (previous run: 9.29/10, +0.00)</w:t>
       </w:r>
     </w:p>
     <w:p>
@@ -2211,6 +2088,7 @@
         <w:rPr>
           <w:rStyle w:val="VerbatimChar"/>
         </w:rPr>
+        <w:lastRenderedPageBreak/>
         <w:t>testpaths: tests</w:t>
       </w:r>
       <w:r>
@@ -2250,285 +2128,255 @@
         <w:rPr>
           <w:rStyle w:val="VerbatimChar"/>
         </w:rPr>
-        <w:t xml:space="preserve">tests/test_components.py::test_board_initialisation[8] PASSED                          </w:t>
-      </w:r>
-      <w:r>
-        <w:rPr>
-          <w:rStyle w:val="VerbatimChar"/>
-        </w:rPr>
-        <w:t xml:space="preserve">         [ 10%]</w:t>
-      </w:r>
-      <w:r>
-        <w:br/>
-      </w:r>
-      <w:r>
-        <w:rPr>
-          <w:rStyle w:val="VerbatimChar"/>
-        </w:rPr>
+        <w:t>tests/test_components.py::test_board_initialisation[8] PASSED                                   [ 10%]</w:t>
+      </w:r>
+      <w:r>
+        <w:br/>
+      </w:r>
+      <w:r>
+        <w:rPr>
+          <w:rStyle w:val="VerbatimChar"/>
+        </w:rPr>
+        <w:t>tests/test_components.py::test_board_initialisation[10] PASSED                                  [ 14%]</w:t>
+      </w:r>
+      <w:r>
+        <w:br/>
+      </w:r>
+      <w:r>
+        <w:rPr>
+          <w:rStyle w:val="VerbatimChar"/>
+        </w:rPr>
+        <w:t>tests/test_components.py::test_zero_board_size_error PASSED                                     [ 17%]</w:t>
+      </w:r>
+      <w:r>
+        <w:br/>
+      </w:r>
+      <w:r>
+        <w:rPr>
+          <w:rStyle w:val="VerbatimChar"/>
+        </w:rPr>
+        <w:t>tests/test_components.py::test_odd_board_size_error PASSED                                      [ 21%]</w:t>
+      </w:r>
+      <w:r>
+        <w:br/>
+      </w:r>
+      <w:r>
+        <w:rPr>
+          <w:rStyle w:val="VerbatimChar"/>
+        </w:rPr>
+        <w:t>tests/test_components.py::test_legal_starting_moves[Dark-move0-True] PASSED                     [ 25%]</w:t>
+      </w:r>
+      <w:r>
+        <w:br/>
+      </w:r>
+      <w:r>
+        <w:rPr>
+          <w:rStyle w:val="VerbatimChar"/>
+        </w:rPr>
+        <w:t>tests/test_components.py::test_legal_starting_moves[Dark-move1-False] PASSED                    [ 28%]</w:t>
+      </w:r>
+      <w:r>
+        <w:br/>
+      </w:r>
+      <w:r>
+        <w:rPr>
+          <w:rStyle w:val="VerbatimChar"/>
+        </w:rPr>
+        <w:t>tests/test_components.py::test_legal_starting_moves[Light-move2-True] PASSED                    [ 32%]</w:t>
+      </w:r>
+      <w:r>
+        <w:br/>
+      </w:r>
+      <w:r>
+        <w:rPr>
+          <w:rStyle w:val="VerbatimChar"/>
+        </w:rPr>
+        <w:t>tests/test_components.py::test_legal_starting_moves[Light-move3-False] PASSED                   [ 35%]</w:t>
+      </w:r>
+      <w:r>
+        <w:br/>
+      </w:r>
+      <w:r>
+        <w:rPr>
+          <w:rStyle w:val="VerbatimChar"/>
+        </w:rPr>
+        <w:t>tests/test_components.py::test_legal_move_on_blocked_cell PASSED                                [ 39%]</w:t>
+      </w:r>
+      <w:r>
+        <w:br/>
+      </w:r>
+      <w:r>
+        <w:rPr>
+          <w:rStyle w:val="VerbatimChar"/>
+        </w:rPr>
+        <w:t>tests/test_components.py::test_make_starting_moves[Dark-move0-expected0] PASSED                 [ 42%]</w:t>
+      </w:r>
+      <w:r>
+        <w:br/>
+      </w:r>
+      <w:r>
+        <w:rPr>
+          <w:rStyle w:val="VerbatimChar"/>
+        </w:rPr>
+        <w:t>tests/test_components.py::test_make_starting_moves[Light-move1-expected1] PASSED                [ 46%]</w:t>
+      </w:r>
+      <w:r>
+        <w:br/>
+      </w:r>
+      <w:r>
+        <w:rPr>
+          <w:rStyle w:val="VerbatimChar"/>
+        </w:rPr>
+        <w:t>tests/test_components.py::test_make_move PASSED                                                 [ 50%]</w:t>
+      </w:r>
+      <w:r>
+        <w:br/>
+      </w:r>
+      <w:r>
+        <w:rPr>
+          <w:rStyle w:val="VerbatimChar"/>
+        </w:rPr>
+        <w:t>tests/test_components.py::test_invalid_move_error PASSED                                        [ 53%]</w:t>
+      </w:r>
+      <w:r>
+        <w:br/>
+      </w:r>
+      <w:r>
+        <w:rPr>
+          <w:rStyle w:val="VerbatimChar"/>
+        </w:rPr>
+        <w:t>tests/test_components.py::test_find_winner[board0-None] PASSED                                  [ 57%]</w:t>
+      </w:r>
+      <w:r>
+        <w:br/>
+      </w:r>
+      <w:r>
+        <w:rPr>
+          <w:rStyle w:val="VerbatimChar"/>
+        </w:rPr>
+        <w:t>tests/test_components.py::test_find_winner[board1-Dark] PASSED                                  [ 60%]</w:t>
+      </w:r>
+      <w:r>
+        <w:br/>
+      </w:r>
+      <w:r>
+        <w:rPr>
+          <w:rStyle w:val="VerbatimChar"/>
+        </w:rPr>
+        <w:t>tests/test_components.py::test_find_winner[board2-Light] PASSED                                 [ 64%]</w:t>
+      </w:r>
+      <w:r>
+        <w:br/>
+      </w:r>
+      <w:r>
+        <w:rPr>
+          <w:rStyle w:val="VerbatimChar"/>
+        </w:rPr>
+        <w:t>tests/test_components.py::test_find_winner[board3-None] PASSED                                  [ 67%]</w:t>
+      </w:r>
+      <w:r>
+        <w:br/>
+      </w:r>
+      <w:r>
+        <w:rPr>
+          <w:rStyle w:val="VerbatimChar"/>
+        </w:rPr>
+        <w:t>tests/test_flask_game_engine.py::test_game_state_initialises_defaults[pvp] PASSED               [ 71%]</w:t>
+      </w:r>
+      <w:r>
+        <w:br/>
+      </w:r>
+      <w:r>
+        <w:rPr>
+          <w:rStyle w:val="VerbatimChar"/>
+        </w:rPr>
+        <w:t>tests/test_flask_game_engine.py::test_game_state_initialises_defaults[ai] PASSED                [ 75%]</w:t>
+      </w:r>
+      <w:r>
+        <w:br/>
+      </w:r>
+      <w:r>
+        <w:rPr>
+          <w:rStyle w:val="VerbatimChar"/>
+        </w:rPr>
+        <w:t>tests/test_flask_game_engine.py::test_update_overrides_state_values PASSED                      [ 78%]</w:t>
+      </w:r>
+      <w:r>
+        <w:br/>
+      </w:r>
+      <w:r>
+        <w:rPr>
+          <w:rStyle w:val="VerbatimChar"/>
+        </w:rPr>
+        <w:t>tests/test_flask_game_engine.py::test_create_response_includes_current_state PASSED             [ 82%]</w:t>
+      </w:r>
+      <w:r>
+        <w:br/>
+      </w:r>
+      <w:r>
+        <w:rPr>
+          <w:rStyle w:val="VerbatimChar"/>
+        </w:rPr>
+        <w:t>tests/test_game_engine.py::test_coords_input[2,1-expected0] PASSED                              [ 85%]</w:t>
+      </w:r>
+      <w:r>
+        <w:br/>
+      </w:r>
+      <w:r>
+        <w:rPr>
+          <w:rStyle w:val="VerbatimChar"/>
+        </w:rPr>
+        <w:t>tests/test_game_engine.py::test_coords_input[8,8-expected1] PASSED                              [ 89%]</w:t>
+      </w:r>
+      <w:r>
+        <w:br/>
+      </w:r>
+      <w:r>
+        <w:rPr>
+          <w:rStyle w:val="VerbatimChar"/>
+        </w:rPr>
+        <w:t>tests/test_game_engine.py::test_coords_input_error[abc,abc-coordinates must be integers] PASSED [ 92%]</w:t>
+      </w:r>
+      <w:r>
+        <w:br/>
+      </w:r>
+      <w:r>
+        <w:rPr>
+          <w:rStyle w:val="VerbatimChar"/>
+        </w:rPr>
+        <w:t>tests/test_game_engine.py::test_coords_input_error[9,1-outside the board bounds] PASSED         [ 96%]</w:t>
+      </w:r>
+      <w:r>
+        <w:br/>
+      </w:r>
+      <w:r>
+        <w:rPr>
+          <w:rStyle w:val="VerbatimChar"/>
+        </w:rPr>
+        <w:t>tests/test_game_engine.py::test_coords_input_error[1,2,3-two coordinates are required] PASSED   [100%]</w:t>
+      </w:r>
+      <w:r>
+        <w:br/>
+      </w:r>
+      <w:r>
+        <w:br/>
+      </w:r>
+      <w:r>
+        <w:rPr>
+          <w:rStyle w:val="VerbatimChar"/>
+        </w:rPr>
+        <w:t>28 passed in 3.54s</w:t>
+      </w:r>
+    </w:p>
+    <w:p>
+      <w:pPr>
+        <w:pStyle w:val="Heading2"/>
+      </w:pPr>
+      <w:bookmarkStart w:id="16" w:name="pre-commit"/>
+      <w:bookmarkEnd w:id="13"/>
+      <w:bookmarkEnd w:id="15"/>
+      <w:r>
         <w:lastRenderedPageBreak/>
-        <w:t>tests/test_components.py::test_board_initialisation[10] PASSED                                  [ 14%]</w:t>
-      </w:r>
-      <w:r>
-        <w:br/>
-      </w:r>
-      <w:r>
-        <w:rPr>
-          <w:rStyle w:val="VerbatimChar"/>
-        </w:rPr>
-        <w:t>tests/test_components.py::test_zero_board_size_error PASSED                                     [ 17%]</w:t>
-      </w:r>
-      <w:r>
-        <w:br/>
-      </w:r>
-      <w:r>
-        <w:rPr>
-          <w:rStyle w:val="VerbatimChar"/>
-        </w:rPr>
-        <w:t>tests/test_components.py::test_odd_board_size_error PASSED                                      [ 21%]</w:t>
-      </w:r>
-      <w:r>
-        <w:br/>
-      </w:r>
-      <w:r>
-        <w:rPr>
-          <w:rStyle w:val="VerbatimChar"/>
-        </w:rPr>
-        <w:t>tests/test_components.py::test_legal_starting_moves[Dark-move0-True] PASSED                     [ 25%]</w:t>
-      </w:r>
-      <w:r>
-        <w:br/>
-      </w:r>
-      <w:r>
-        <w:rPr>
-          <w:rStyle w:val="VerbatimChar"/>
-        </w:rPr>
-        <w:t xml:space="preserve">tests/test_components.py::test_legal_starting_moves[Dark-move1-False] PASSED        </w:t>
-      </w:r>
-      <w:r>
-        <w:rPr>
-          <w:rStyle w:val="VerbatimChar"/>
-        </w:rPr>
-        <w:t xml:space="preserve">            [ 28%]</w:t>
-      </w:r>
-      <w:r>
-        <w:br/>
-      </w:r>
-      <w:r>
-        <w:rPr>
-          <w:rStyle w:val="VerbatimChar"/>
-        </w:rPr>
-        <w:t>tests/test_components.py::test_legal_starting_moves[Light-move2-True] PASSED                    [ 32%]</w:t>
-      </w:r>
-      <w:r>
-        <w:br/>
-      </w:r>
-      <w:r>
-        <w:rPr>
-          <w:rStyle w:val="VerbatimChar"/>
-        </w:rPr>
-        <w:t>tests/test_components.py::test_legal_starting_moves[Light-move3-False] PASSED                   [ 35%]</w:t>
-      </w:r>
-      <w:r>
-        <w:br/>
-      </w:r>
-      <w:r>
-        <w:rPr>
-          <w:rStyle w:val="VerbatimChar"/>
-        </w:rPr>
-        <w:t>tests/test_components.py::test_legal_move_on_blocked_cell PASSED                                [ 39%]</w:t>
-      </w:r>
-      <w:r>
-        <w:br/>
-      </w:r>
-      <w:r>
-        <w:rPr>
-          <w:rStyle w:val="VerbatimChar"/>
-        </w:rPr>
-        <w:t>tests/test_components.py::test_make_starting_moves[Dark-move0-expected0] PASSED                 [ 42%]</w:t>
-      </w:r>
-      <w:r>
-        <w:br/>
-      </w:r>
-      <w:r>
-        <w:rPr>
-          <w:rStyle w:val="VerbatimChar"/>
-        </w:rPr>
-        <w:t xml:space="preserve">tests/test_components.py::test_make_starting_moves[Light-move1-expected1] PASSED </w:t>
-      </w:r>
-      <w:r>
-        <w:rPr>
-          <w:rStyle w:val="VerbatimChar"/>
-        </w:rPr>
-        <w:t xml:space="preserve">               [ 46%]</w:t>
-      </w:r>
-      <w:r>
-        <w:br/>
-      </w:r>
-      <w:r>
-        <w:rPr>
-          <w:rStyle w:val="VerbatimChar"/>
-        </w:rPr>
-        <w:t>tests/test_components.py::test_make_move PASSED                                                 [ 50%]</w:t>
-      </w:r>
-      <w:r>
-        <w:br/>
-      </w:r>
-      <w:r>
-        <w:rPr>
-          <w:rStyle w:val="VerbatimChar"/>
-        </w:rPr>
-        <w:t>tests/test_components.py::test_invalid_move_error PASSED                                        [ 53%]</w:t>
-      </w:r>
-      <w:r>
-        <w:br/>
-      </w:r>
-      <w:r>
-        <w:rPr>
-          <w:rStyle w:val="VerbatimChar"/>
-        </w:rPr>
-        <w:t>tests/test_components.py::test_find_winner[board0-None] PASSED                                  [ 57%]</w:t>
-      </w:r>
-      <w:r>
-        <w:br/>
-      </w:r>
-      <w:r>
-        <w:rPr>
-          <w:rStyle w:val="VerbatimChar"/>
-        </w:rPr>
-        <w:t>tests/test_components.py::test_find_winner[board1-Dark] PASSED                                  [ 60%]</w:t>
-      </w:r>
-      <w:r>
-        <w:br/>
-      </w:r>
-      <w:r>
-        <w:rPr>
-          <w:rStyle w:val="VerbatimChar"/>
-        </w:rPr>
-        <w:t xml:space="preserve">tests/test_components.py::test_find_winner[board2-Light] PASSED               </w:t>
-      </w:r>
-      <w:r>
-        <w:rPr>
-          <w:rStyle w:val="VerbatimChar"/>
-        </w:rPr>
-        <w:t xml:space="preserve">                  [ 64%]</w:t>
-      </w:r>
-      <w:r>
-        <w:br/>
-      </w:r>
-      <w:r>
-        <w:rPr>
-          <w:rStyle w:val="VerbatimChar"/>
-        </w:rPr>
-        <w:t>tests/test_components.py::test_find_winner[board3-None] PASSED                                  [ 67%]</w:t>
-      </w:r>
-      <w:r>
-        <w:br/>
-      </w:r>
-      <w:r>
-        <w:rPr>
-          <w:rStyle w:val="VerbatimChar"/>
-        </w:rPr>
-        <w:t>tests/test_flask_game_engine.py::test_game_state_initialises_defaults[pvp] PASSED               [ 71%]</w:t>
-      </w:r>
-      <w:r>
-        <w:br/>
-      </w:r>
-      <w:r>
-        <w:rPr>
-          <w:rStyle w:val="VerbatimChar"/>
-        </w:rPr>
-        <w:t>tests/test_flask_game_engine.py::test_game_state_initialises_defaults[ai] PASSED                [ 75%]</w:t>
-      </w:r>
-      <w:r>
-        <w:br/>
-      </w:r>
-      <w:r>
-        <w:rPr>
-          <w:rStyle w:val="VerbatimChar"/>
-        </w:rPr>
-        <w:t>tests/test_flask_game_engine.py::test_update_overrides_state_values PASSED                      [ 78%]</w:t>
-      </w:r>
-      <w:r>
-        <w:br/>
-      </w:r>
-      <w:r>
-        <w:rPr>
-          <w:rStyle w:val="VerbatimChar"/>
-        </w:rPr>
-        <w:t>tests/test_flask_game_engine.py::test_create_response_includes_current_stat</w:t>
-      </w:r>
-      <w:r>
-        <w:rPr>
-          <w:rStyle w:val="VerbatimChar"/>
-        </w:rPr>
-        <w:t>e PASSED             [ 82%]</w:t>
-      </w:r>
-      <w:r>
-        <w:br/>
-      </w:r>
-      <w:r>
-        <w:rPr>
-          <w:rStyle w:val="VerbatimChar"/>
-        </w:rPr>
-        <w:t>tests/test_game_engine.py::test_coords_input[2,1-expected0] PASSED                              [ 85%]</w:t>
-      </w:r>
-      <w:r>
-        <w:br/>
-      </w:r>
-      <w:r>
-        <w:rPr>
-          <w:rStyle w:val="VerbatimChar"/>
-        </w:rPr>
-        <w:t>tests/test_game_engine.py::test_coords_input[8,8-expected1] PASSED                              [ 89%]</w:t>
-      </w:r>
-      <w:r>
-        <w:br/>
-      </w:r>
-      <w:r>
-        <w:rPr>
-          <w:rStyle w:val="VerbatimChar"/>
-        </w:rPr>
-        <w:t>tests/test_game_engine.py::test_coords_input_error[abc,abc-coordinates must be integers] PASSED [ 92%]</w:t>
-      </w:r>
-      <w:r>
-        <w:br/>
-      </w:r>
-      <w:r>
-        <w:rPr>
-          <w:rStyle w:val="VerbatimChar"/>
-        </w:rPr>
-        <w:t>tests/test_game_engine.py::test_coords_input_error[9,1-outside the board bounds] PASSED         [ 96%]</w:t>
-      </w:r>
-      <w:r>
-        <w:br/>
-      </w:r>
-      <w:r>
-        <w:rPr>
-          <w:rStyle w:val="VerbatimChar"/>
-        </w:rPr>
-        <w:t>tests/test_game_engine.py::test_coords_input_error[1,2,3-two coordinates are required] PASSED   [100%]</w:t>
-      </w:r>
-      <w:r>
-        <w:br/>
-      </w:r>
-      <w:r>
-        <w:br/>
-      </w:r>
-      <w:r>
-        <w:rPr>
-          <w:rStyle w:val="VerbatimChar"/>
-        </w:rPr>
-        <w:t>28 passed in 3.54s</w:t>
-      </w:r>
-    </w:p>
-    <w:p>
-      <w:pPr>
-        <w:pStyle w:val="Heading2"/>
-      </w:pPr>
-      <w:bookmarkStart w:id="16" w:name="pre-commit"/>
-      <w:bookmarkEnd w:id="15"/>
-      <w:bookmarkEnd w:id="13"/>
-      <w:r>
         <w:t>Pre-commit</w:t>
       </w:r>
     </w:p>
@@ -2590,15 +2438,15 @@
         </w:rPr>
         <w:t>pytest...................................................................Passed</w:t>
       </w:r>
-    </w:p>
-    <w:bookmarkEnd w:id="16"/>
-    <w:bookmarkEnd w:id="0"/>
+      <w:bookmarkEnd w:id="0"/>
+      <w:bookmarkEnd w:id="16"/>
+    </w:p>
     <w:sectPr>
       <w:footnotePr>
         <w:numRestart w:val="eachSect"/>
       </w:footnotePr>
       <w:pgSz w:w="15840" w:h="12240" w:orient="landscape"/>
-      <w:pgMar w:top="720" w:right="720" w:bottom="720" w:left="720" w:header="720" w:footer="720" w:gutter="0"/>
+      <w:pgMar w:top="1440" w:right="1440" w:bottom="1440" w:left="1440" w:header="720" w:footer="720" w:gutter="0"/>
       <w:cols w:space="720"/>
       <w:docGrid w:linePitch="326"/>
     </w:sectPr>
@@ -2611,7 +2459,7 @@
   <w:abstractNum w:abstractNumId="0" w15:restartNumberingAfterBreak="0">
     <w:nsid w:val="0000A990"/>
     <w:multiLevelType w:val="multilevel"/>
-    <w:tmpl w:val="B5A06E16"/>
+    <w:tmpl w:val="06289A36"/>
     <w:lvl w:ilvl="0">
       <w:numFmt w:val="bullet"/>
       <w:lvlText w:val=" "/>
@@ -2688,7 +2536,7 @@
   <w:abstractNum w:abstractNumId="1" w15:restartNumberingAfterBreak="0">
     <w:nsid w:val="0000A991"/>
     <w:multiLevelType w:val="multilevel"/>
-    <w:tmpl w:val="4CAE078C"/>
+    <w:tmpl w:val="7A9670B6"/>
     <w:lvl w:ilvl="0">
       <w:numFmt w:val="bullet"/>
       <w:lvlText w:val=""/>
@@ -2792,7 +2640,7 @@
   <w:abstractNum w:abstractNumId="2" w15:restartNumberingAfterBreak="0">
     <w:nsid w:val="00A99411"/>
     <w:multiLevelType w:val="multilevel"/>
-    <w:tmpl w:val="2EACF7F0"/>
+    <w:tmpl w:val="6FC2D2DE"/>
     <w:lvl w:ilvl="0">
       <w:start w:val="1"/>
       <w:numFmt w:val="decimal"/>
@@ -2878,7 +2726,7 @@
   <w:abstractNum w:abstractNumId="3" w15:restartNumberingAfterBreak="0">
     <w:nsid w:val="00A99412"/>
     <w:multiLevelType w:val="multilevel"/>
-    <w:tmpl w:val="33B4EE80"/>
+    <w:tmpl w:val="9FEC9102"/>
     <w:lvl w:ilvl="0">
       <w:start w:val="2"/>
       <w:numFmt w:val="decimal"/>
@@ -2964,7 +2812,7 @@
   <w:abstractNum w:abstractNumId="4" w15:restartNumberingAfterBreak="0">
     <w:nsid w:val="00A99413"/>
     <w:multiLevelType w:val="multilevel"/>
-    <w:tmpl w:val="061E187A"/>
+    <w:tmpl w:val="DD0C9A38"/>
     <w:lvl w:ilvl="0">
       <w:start w:val="3"/>
       <w:numFmt w:val="decimal"/>
@@ -3047,10 +2895,10 @@
       </w:pPr>
     </w:lvl>
   </w:abstractNum>
-  <w:num w:numId="1" w16cid:durableId="250282966">
+  <w:num w:numId="1" w16cid:durableId="357127975">
     <w:abstractNumId w:val="0"/>
   </w:num>
-  <w:num w:numId="2" w16cid:durableId="1874612247">
+  <w:num w:numId="2" w16cid:durableId="735518433">
     <w:abstractNumId w:val="2"/>
     <w:lvlOverride w:ilvl="0">
       <w:startOverride w:val="1"/>
@@ -3080,7 +2928,7 @@
       <w:startOverride w:val="1"/>
     </w:lvlOverride>
   </w:num>
-  <w:num w:numId="3" w16cid:durableId="1150636746">
+  <w:num w:numId="3" w16cid:durableId="1105687905">
     <w:abstractNumId w:val="3"/>
     <w:lvlOverride w:ilvl="0">
       <w:startOverride w:val="2"/>
@@ -3110,7 +2958,7 @@
       <w:startOverride w:val="2"/>
     </w:lvlOverride>
   </w:num>
-  <w:num w:numId="4" w16cid:durableId="1335105605">
+  <w:num w:numId="4" w16cid:durableId="921642307">
     <w:abstractNumId w:val="4"/>
     <w:lvlOverride w:ilvl="0">
       <w:startOverride w:val="3"/>
@@ -3140,28 +2988,28 @@
       <w:startOverride w:val="3"/>
     </w:lvlOverride>
   </w:num>
-  <w:num w:numId="5" w16cid:durableId="1275791754">
+  <w:num w:numId="5" w16cid:durableId="141580771">
     <w:abstractNumId w:val="1"/>
   </w:num>
-  <w:num w:numId="6" w16cid:durableId="917321800">
+  <w:num w:numId="6" w16cid:durableId="1995599041">
     <w:abstractNumId w:val="1"/>
   </w:num>
-  <w:num w:numId="7" w16cid:durableId="1938829414">
+  <w:num w:numId="7" w16cid:durableId="147793002">
     <w:abstractNumId w:val="1"/>
   </w:num>
-  <w:num w:numId="8" w16cid:durableId="753747567">
+  <w:num w:numId="8" w16cid:durableId="1841191667">
     <w:abstractNumId w:val="1"/>
   </w:num>
-  <w:num w:numId="9" w16cid:durableId="1331644404">
+  <w:num w:numId="9" w16cid:durableId="158228392">
     <w:abstractNumId w:val="1"/>
   </w:num>
-  <w:num w:numId="10" w16cid:durableId="752243323">
+  <w:num w:numId="10" w16cid:durableId="818687345">
     <w:abstractNumId w:val="1"/>
   </w:num>
-  <w:num w:numId="11" w16cid:durableId="759301944">
+  <w:num w:numId="11" w16cid:durableId="1248336">
     <w:abstractNumId w:val="1"/>
   </w:num>
-  <w:num w:numId="12" w16cid:durableId="799767586">
+  <w:num w:numId="12" w16cid:durableId="314456299">
     <w:abstractNumId w:val="1"/>
   </w:num>
 </w:numbering>
@@ -3459,7 +3307,6 @@
     <w:next w:val="BodyText"/>
     <w:link w:val="Heading2Char"/>
     <w:uiPriority w:val="9"/>
-    <w:semiHidden/>
     <w:unhideWhenUsed/>
     <w:qFormat/>
     <w:rsid w:val="00A10FD9"/>
@@ -3827,7 +3674,6 @@
     <w:basedOn w:val="DefaultParagraphFont"/>
     <w:link w:val="Heading2"/>
     <w:uiPriority w:val="9"/>
-    <w:semiHidden/>
     <w:rsid w:val="00A10FD9"/>
     <w:rPr>
       <w:rFonts w:asciiTheme="majorHAnsi" w:eastAsiaTheme="majorEastAsia" w:hAnsiTheme="majorHAnsi" w:cstheme="majorBidi"/>
@@ -4379,7 +4225,7 @@
   <w:style w:type="character" w:styleId="FollowedHyperlink">
     <w:name w:val="FollowedHyperlink"/>
     <w:basedOn w:val="DefaultParagraphFont"/>
-    <w:rsid w:val="00BE36B0"/>
+    <w:rsid w:val="00777200"/>
     <w:rPr>
       <w:color w:val="96607D" w:themeColor="followedHyperlink"/>
       <w:u w:val="single"/>

</xml_diff>